<commit_message>
feat: generacion paz y salvo, parte 1
</commit_message>
<xml_diff>
--- a/app/FaP_Carta_Paz_y_Salvo.docx
+++ b/app/FaP_Carta_Paz_y_Salvo.docx
@@ -295,7 +295,6 @@
               <w:rPr>
                 <w:rFonts w:ascii="Microsoft Sans Serif" w:hAnsi="Microsoft Sans Serif"/>
                 <w:b/>
-                <w:b/>
                 <w:bCs/>
               </w:rPr>
             </w:pPr>
@@ -323,7 +322,6 @@
               <w:rPr>
                 <w:rFonts w:ascii="Microsoft Sans Serif" w:hAnsi="Microsoft Sans Serif"/>
                 <w:b/>
-                <w:b/>
                 <w:bCs/>
               </w:rPr>
             </w:pPr>
@@ -351,7 +349,6 @@
               <w:rPr>
                 <w:rFonts w:ascii="Microsoft Sans Serif" w:hAnsi="Microsoft Sans Serif"/>
                 <w:b/>
-                <w:b/>
                 <w:bCs/>
               </w:rPr>
             </w:pPr>
@@ -525,37 +522,7 @@
         <w:rPr>
           <w:rFonts w:ascii="Microsoft Sans Serif" w:hAnsi="Microsoft Sans Serif"/>
         </w:rPr>
-      </w:r>
-    </w:p>
-    <w:p>
-      <w:pPr>
-        <w:pStyle w:val="Normal"/>
-        <w:bidi w:val="0"/>
-        <w:jc w:val="both"/>
-        <w:rPr>
-          <w:rFonts w:ascii="Microsoft Sans Serif" w:hAnsi="Microsoft Sans Serif"/>
-        </w:rPr>
-      </w:pPr>
-      <w:r>
-        <w:rPr>
-          <w:rFonts w:ascii="Microsoft Sans Serif" w:hAnsi="Microsoft Sans Serif"/>
-        </w:rPr>
         <w:t>Se expide en {{ciudad}} el día {{dia}} del mes de {{mes}} del {{anho}}.</w:t>
-      </w:r>
-    </w:p>
-    <w:p>
-      <w:pPr>
-        <w:pStyle w:val="Normal"/>
-        <w:bidi w:val="0"/>
-        <w:jc w:val="both"/>
-        <w:rPr>
-          <w:rFonts w:ascii="Microsoft Sans Serif" w:hAnsi="Microsoft Sans Serif"/>
-        </w:rPr>
-      </w:pPr>
-      <w:r>
-        <w:rPr>
-          <w:rFonts w:ascii="Microsoft Sans Serif" w:hAnsi="Microsoft Sans Serif"/>
-        </w:rPr>
       </w:r>
     </w:p>
     <w:p>
@@ -601,17 +568,17 @@
       <w:r>
         <w:rPr/>
         <w:drawing>
-          <wp:anchor behindDoc="0" distT="0" distB="0" distL="0" distR="0" simplePos="0" locked="0" layoutInCell="0" allowOverlap="1" relativeHeight="3">
+          <wp:anchor behindDoc="1" distT="0" distB="0" distL="0" distR="0" simplePos="0" locked="0" layoutInCell="0" allowOverlap="1" relativeHeight="3">
             <wp:simplePos x="0" y="0"/>
             <wp:positionH relativeFrom="column">
-              <wp:posOffset>33020</wp:posOffset>
+              <wp:posOffset>26670</wp:posOffset>
             </wp:positionH>
             <wp:positionV relativeFrom="paragraph">
-              <wp:posOffset>88900</wp:posOffset>
+              <wp:posOffset>31750</wp:posOffset>
             </wp:positionV>
             <wp:extent cx="2468880" cy="1371600"/>
             <wp:effectExtent l="0" t="0" r="0" b="0"/>
-            <wp:wrapSquare wrapText="largest"/>
+            <wp:wrapNone/>
             <wp:docPr id="1" name="Imagen1" descr=""/>
             <wp:cNvGraphicFramePr>
               <a:graphicFrameLocks xmlns:a="http://schemas.openxmlformats.org/drawingml/2006/main" noChangeAspect="1"/>
@@ -762,7 +729,7 @@
     <w:r>
       <w:rPr/>
       <w:drawing>
-        <wp:anchor behindDoc="0" distT="0" distB="0" distL="0" distR="0" simplePos="0" locked="0" layoutInCell="0" allowOverlap="1" relativeHeight="2">
+        <wp:anchor behindDoc="1" distT="0" distB="0" distL="0" distR="0" simplePos="0" locked="0" layoutInCell="0" allowOverlap="1" relativeHeight="2">
           <wp:simplePos x="0" y="0"/>
           <wp:positionH relativeFrom="column">
             <wp:posOffset>-29845</wp:posOffset>
@@ -835,7 +802,7 @@
     <w:pPr>
       <w:widowControl/>
       <w:suppressAutoHyphens w:val="true"/>
-      <w:overflowPunct w:val="true"/>
+      <w:overflowPunct w:val="false"/>
       <w:bidi w:val="0"/>
       <w:spacing w:before="0" w:after="0"/>
       <w:jc w:val="left"/>
@@ -850,7 +817,7 @@
     </w:rPr>
   </w:style>
   <w:style w:type="character" w:styleId="EnlacedeInternet">
-    <w:name w:val="Enlace de Internet"/>
+    <w:name w:val="Hyperlink"/>
     <w:rPr>
       <w:color w:val="000080"/>
       <w:u w:val="single"/>

</xml_diff>